<commit_message>
Updated Fullstack developer, created backend developer
</commit_message>
<xml_diff>
--- a/Skills and Jobs/FullstackDeveloper.docx
+++ b/Skills and Jobs/FullstackDeveloper.docx
@@ -49,7 +49,21 @@
           <w:b/>
           <w:bCs/>
         </w:rPr>
-        <w:t xml:space="preserve">Exciting opportunity to lead a passionate team in the development of </w:t>
+        <w:t xml:space="preserve">Exciting opportunity to </w:t>
+      </w:r>
+      <w:r>
+        <w:rPr>
+          <w:b/>
+          <w:bCs/>
+        </w:rPr>
+        <w:t>be part of</w:t>
+      </w:r>
+      <w:r>
+        <w:rPr>
+          <w:b/>
+          <w:bCs/>
+        </w:rPr>
+        <w:t xml:space="preserve"> a passionate team in the development of </w:t>
       </w:r>
       <w:r>
         <w:rPr>
@@ -102,7 +116,13 @@
         <w:t xml:space="preserve"> and</w:t>
       </w:r>
       <w:r>
-        <w:t xml:space="preserve"> developing a prototype for a smartphone-based application and are seeking experienced and enthusiastic individuals to take our project to the next stage.</w:t>
+        <w:t xml:space="preserve"> developing a prototype for a smartphone-based application and are</w:t>
+      </w:r>
+      <w:r>
+        <w:t xml:space="preserve"> now</w:t>
+      </w:r>
+      <w:r>
+        <w:t xml:space="preserve"> seeking experienced and enthusiastic individuals to take our project to the next stage.</w:t>
       </w:r>
     </w:p>
     <w:p/>
@@ -230,7 +250,7 @@
           <w:b/>
           <w:bCs/>
         </w:rPr>
-        <w:t>Essential Skills:</w:t>
+        <w:t>Your responsibilities will include:</w:t>
       </w:r>
     </w:p>
     <w:p>
@@ -250,10 +270,7 @@
         </w:numPr>
       </w:pPr>
       <w:r>
-        <w:t>High level understanding of Java, PHP and Python programming languages</w:t>
-      </w:r>
-      <w:r>
-        <w:t xml:space="preserve"> for back-end development.</w:t>
+        <w:t>Perform and check code reviews.</w:t>
       </w:r>
     </w:p>
     <w:p>
@@ -265,7 +282,7 @@
         </w:numPr>
       </w:pPr>
       <w:r>
-        <w:t>Professional and proven experience using Android Studio and Apple XCode.</w:t>
+        <w:t>Develop U.I and U.X for smartphone applications.</w:t>
       </w:r>
     </w:p>
     <w:p>
@@ -277,13 +294,7 @@
         </w:numPr>
       </w:pPr>
       <w:r>
-        <w:t>Knowledge of API</w:t>
-      </w:r>
-      <w:r>
-        <w:t xml:space="preserve"> (REST and SOAP)</w:t>
-      </w:r>
-      <w:r>
-        <w:t>.</w:t>
+        <w:t>Communicate with front-end and back-end team members</w:t>
       </w:r>
     </w:p>
     <w:p>
@@ -295,8 +306,32 @@
         </w:numPr>
       </w:pPr>
       <w:r>
-        <w:t>Innovative and smart U.I and U.X design.</w:t>
-      </w:r>
+        <w:t>Receive feedback from clients, testers and stakeholders and perform adjustments.</w:t>
+      </w:r>
+    </w:p>
+    <w:p/>
+    <w:p>
+      <w:pPr>
+        <w:rPr>
+          <w:b/>
+          <w:bCs/>
+        </w:rPr>
+      </w:pPr>
+      <w:r>
+        <w:rPr>
+          <w:b/>
+          <w:bCs/>
+        </w:rPr>
+        <w:t>Essential Skills:</w:t>
+      </w:r>
+    </w:p>
+    <w:p>
+      <w:pPr>
+        <w:rPr>
+          <w:b/>
+          <w:bCs/>
+        </w:rPr>
+      </w:pPr>
     </w:p>
     <w:p>
       <w:pPr>
@@ -307,10 +342,10 @@
         </w:numPr>
       </w:pPr>
       <w:r>
-        <w:t>Database handling in SQL</w:t>
-      </w:r>
-      <w:r>
-        <w:t>.</w:t>
+        <w:t>High level understanding of Java, PHP and Python programming languages</w:t>
+      </w:r>
+      <w:r>
+        <w:t xml:space="preserve"> for back-end development.</w:t>
       </w:r>
     </w:p>
     <w:p>
@@ -322,7 +357,7 @@
         </w:numPr>
       </w:pPr>
       <w:r>
-        <w:t>Linux operating systems and LAMP stack.</w:t>
+        <w:t>Professional and proven experience using Android Studio and Apple XCode.</w:t>
       </w:r>
     </w:p>
     <w:p>
@@ -334,7 +369,13 @@
         </w:numPr>
       </w:pPr>
       <w:r>
-        <w:t>Collaboration and version control using GitHub. (Must provide examples of existing repositories).</w:t>
+        <w:t>Knowledge of API</w:t>
+      </w:r>
+      <w:r>
+        <w:t xml:space="preserve"> (REST and SOAP)</w:t>
+      </w:r>
+      <w:r>
+        <w:t>.</w:t>
       </w:r>
     </w:p>
     <w:p>
@@ -346,7 +387,7 @@
         </w:numPr>
       </w:pPr>
       <w:r>
-        <w:t>Well written and verbal communication skills.</w:t>
+        <w:t>Innovative and smart U.I and U.X design.</w:t>
       </w:r>
     </w:p>
     <w:p>
@@ -358,37 +399,111 @@
         </w:numPr>
       </w:pPr>
       <w:r>
-        <w:t>Experience using C# and developing iOS applications is highly advantageous.</w:t>
-      </w:r>
-    </w:p>
-    <w:p>
-      <w:pPr>
-        <w:rPr>
-          <w:b/>
-          <w:bCs/>
-        </w:rPr>
-      </w:pPr>
-    </w:p>
-    <w:p>
-      <w:pPr>
-        <w:rPr>
-          <w:b/>
-          <w:bCs/>
-        </w:rPr>
-      </w:pPr>
-    </w:p>
-    <w:p>
-      <w:pPr>
-        <w:rPr>
-          <w:b/>
-          <w:bCs/>
-        </w:rPr>
-      </w:pPr>
-      <w:r>
-        <w:rPr>
-          <w:b/>
-          <w:bCs/>
-        </w:rPr>
+        <w:t>Database handling in SQL</w:t>
+      </w:r>
+      <w:r>
+        <w:t>.</w:t>
+      </w:r>
+    </w:p>
+    <w:p>
+      <w:pPr>
+        <w:pStyle w:val="ListParagraph"/>
+        <w:numPr>
+          <w:ilvl w:val="0"/>
+          <w:numId w:val="1"/>
+        </w:numPr>
+      </w:pPr>
+      <w:r>
+        <w:t>Linux operating systems and LAMP stack.</w:t>
+      </w:r>
+    </w:p>
+    <w:p>
+      <w:pPr>
+        <w:pStyle w:val="ListParagraph"/>
+        <w:numPr>
+          <w:ilvl w:val="0"/>
+          <w:numId w:val="1"/>
+        </w:numPr>
+      </w:pPr>
+      <w:r>
+        <w:t>Collaboration and version control using GitHub. (Must provide examples of existing repositories).</w:t>
+      </w:r>
+    </w:p>
+    <w:p>
+      <w:pPr>
+        <w:pStyle w:val="ListParagraph"/>
+        <w:numPr>
+          <w:ilvl w:val="0"/>
+          <w:numId w:val="1"/>
+        </w:numPr>
+      </w:pPr>
+      <w:r>
+        <w:t>Well written and verbal communication skills.</w:t>
+      </w:r>
+    </w:p>
+    <w:p>
+      <w:pPr>
+        <w:pStyle w:val="ListParagraph"/>
+        <w:numPr>
+          <w:ilvl w:val="0"/>
+          <w:numId w:val="1"/>
+        </w:numPr>
+      </w:pPr>
+      <w:r>
+        <w:t xml:space="preserve">Experience using </w:t>
+      </w:r>
+      <w:r>
+        <w:t>SWIFT</w:t>
+      </w:r>
+      <w:r>
+        <w:t xml:space="preserve"> and developing iOS applications is highly advantageous.</w:t>
+      </w:r>
+    </w:p>
+    <w:p>
+      <w:pPr>
+        <w:rPr>
+          <w:b/>
+          <w:bCs/>
+        </w:rPr>
+      </w:pPr>
+    </w:p>
+    <w:p>
+      <w:pPr>
+        <w:rPr>
+          <w:b/>
+          <w:bCs/>
+        </w:rPr>
+      </w:pPr>
+    </w:p>
+    <w:p>
+      <w:pPr>
+        <w:rPr>
+          <w:b/>
+          <w:bCs/>
+        </w:rPr>
+      </w:pPr>
+    </w:p>
+    <w:p>
+      <w:pPr>
+        <w:rPr>
+          <w:b/>
+          <w:bCs/>
+        </w:rPr>
+      </w:pPr>
+    </w:p>
+    <w:p>
+      <w:pPr>
+        <w:rPr>
+          <w:b/>
+          <w:bCs/>
+        </w:rPr>
+      </w:pPr>
+      <w:r>
+        <w:rPr>
+          <w:b/>
+          <w:bCs/>
+        </w:rPr>
+        <w:lastRenderedPageBreak/>
         <w:t>Application Process:</w:t>
       </w:r>
     </w:p>
@@ -402,7 +517,16 @@
     </w:p>
     <w:p>
       <w:r>
-        <w:t xml:space="preserve">Provide CV/ resume and cover letter addressing the requirements of the advertised position.  In your cover letter please provide an example of your previous </w:t>
+        <w:t>Please p</w:t>
+      </w:r>
+      <w:r>
+        <w:t xml:space="preserve">rovide </w:t>
+      </w:r>
+      <w:r>
+        <w:t xml:space="preserve">your </w:t>
+      </w:r>
+      <w:r>
+        <w:t xml:space="preserve">CV/ resume and cover letter addressing the requirements of the advertised position.  In your cover letter please provide an example of your previous </w:t>
       </w:r>
       <w:r>
         <w:t>teamwork</w:t>

</xml_diff>

<commit_message>
Edit fullstack backend create technical lead
</commit_message>
<xml_diff>
--- a/Skills and Jobs/FullstackDeveloper.docx
+++ b/Skills and Jobs/FullstackDeveloper.docx
@@ -414,7 +414,10 @@
         </w:numPr>
       </w:pPr>
       <w:r>
-        <w:t>Linux operating systems and LAMP stack.</w:t>
+        <w:t>Develop applications using MEAN</w:t>
+      </w:r>
+      <w:r>
+        <w:t xml:space="preserve"> stack.</w:t>
       </w:r>
     </w:p>
     <w:p>

</xml_diff>